<commit_message>
Update Requirements. Finished Risk Matrix
</commit_message>
<xml_diff>
--- a/Risk Matrix.docx
+++ b/Risk Matrix.docx
@@ -25,15 +25,15 @@
         <w:tblLook w:val="04A0" w:firstRow="1" w:lastRow="0" w:firstColumn="1" w:lastColumn="0" w:noHBand="0" w:noVBand="1"/>
       </w:tblPr>
       <w:tblGrid>
-        <w:gridCol w:w="459"/>
-        <w:gridCol w:w="1486"/>
-        <w:gridCol w:w="1814"/>
+        <w:gridCol w:w="441"/>
+        <w:gridCol w:w="1375"/>
+        <w:gridCol w:w="1649"/>
         <w:gridCol w:w="919"/>
         <w:gridCol w:w="636"/>
-        <w:gridCol w:w="593"/>
-        <w:gridCol w:w="2268"/>
-        <w:gridCol w:w="3421"/>
-        <w:gridCol w:w="3771"/>
+        <w:gridCol w:w="563"/>
+        <w:gridCol w:w="2349"/>
+        <w:gridCol w:w="4205"/>
+        <w:gridCol w:w="3230"/>
       </w:tblGrid>
       <w:tr>
         <w:trPr>
@@ -553,6 +553,35 @@
               </w:rPr>
               <w:t>1</w:t>
             </w:r>
+          </w:p>
+        </w:tc>
+        <w:tc>
+          <w:tcPr>
+            <w:tcW w:w="0" w:type="auto"/>
+            <w:tcBorders>
+              <w:top w:val="outset" w:sz="6" w:space="0" w:color="D0D7E5"/>
+              <w:left w:val="outset" w:sz="6" w:space="0" w:color="D0D7E5"/>
+              <w:bottom w:val="outset" w:sz="6" w:space="0" w:color="D0D7E5"/>
+              <w:right w:val="outset" w:sz="6" w:space="0" w:color="D0D7E5"/>
+            </w:tcBorders>
+            <w:shd w:val="clear" w:color="auto" w:fill="FFFFFF"/>
+            <w:hideMark/>
+          </w:tcPr>
+          <w:p>
+            <w:pPr>
+              <w:overflowPunct/>
+              <w:autoSpaceDE/>
+              <w:autoSpaceDN/>
+              <w:adjustRightInd/>
+              <w:ind w:left="0"/>
+              <w:textAlignment w:val="auto"/>
+              <w:rPr>
+                <w:rFonts w:asciiTheme="minorHAnsi" w:hAnsiTheme="minorHAnsi"/>
+                <w:sz w:val="22"/>
+                <w:szCs w:val="22"/>
+                <w:lang w:val="en-AU" w:eastAsia="en-AU"/>
+              </w:rPr>
+            </w:pPr>
             <w:r>
               <w:rPr>
                 <w:rFonts w:asciiTheme="minorHAnsi" w:hAnsiTheme="minorHAnsi" w:cs="Calibri"/>
@@ -561,37 +590,8 @@
                 <w:szCs w:val="22"/>
                 <w:lang w:val="en-AU" w:eastAsia="en-AU"/>
               </w:rPr>
-              <w:t>1</w:t>
-            </w:r>
-          </w:p>
-        </w:tc>
-        <w:tc>
-          <w:tcPr>
-            <w:tcW w:w="0" w:type="auto"/>
-            <w:tcBorders>
-              <w:top w:val="outset" w:sz="6" w:space="0" w:color="D0D7E5"/>
-              <w:left w:val="outset" w:sz="6" w:space="0" w:color="D0D7E5"/>
-              <w:bottom w:val="outset" w:sz="6" w:space="0" w:color="D0D7E5"/>
-              <w:right w:val="outset" w:sz="6" w:space="0" w:color="D0D7E5"/>
-            </w:tcBorders>
-            <w:shd w:val="clear" w:color="auto" w:fill="FFFFFF"/>
-            <w:hideMark/>
-          </w:tcPr>
-          <w:p>
-            <w:pPr>
-              <w:overflowPunct/>
-              <w:autoSpaceDE/>
-              <w:autoSpaceDN/>
-              <w:adjustRightInd/>
-              <w:ind w:left="0"/>
-              <w:textAlignment w:val="auto"/>
-              <w:rPr>
-                <w:rFonts w:asciiTheme="minorHAnsi" w:hAnsiTheme="minorHAnsi"/>
-                <w:sz w:val="22"/>
-                <w:szCs w:val="22"/>
-                <w:lang w:val="en-AU" w:eastAsia="en-AU"/>
-              </w:rPr>
-            </w:pPr>
+              <w:t>Incomplete or unclear scope</w:t>
+            </w:r>
             <w:r>
               <w:rPr>
                 <w:rFonts w:asciiTheme="minorHAnsi" w:hAnsiTheme="minorHAnsi" w:cs="Calibri"/>
@@ -600,7 +600,7 @@
                 <w:szCs w:val="22"/>
                 <w:lang w:val="en-AU" w:eastAsia="en-AU"/>
               </w:rPr>
-              <w:t>Incomplete or unclear scope</w:t>
+              <w:t>.</w:t>
             </w:r>
           </w:p>
         </w:tc>
@@ -640,8 +640,6 @@
               </w:rPr>
               <w:t>The project was barley documented.</w:t>
             </w:r>
-            <w:bookmarkStart w:id="0" w:name="_GoBack"/>
-            <w:bookmarkEnd w:id="0"/>
           </w:p>
         </w:tc>
         <w:tc>
@@ -909,215 +907,686 @@
                 <w:lang w:val="en-AU" w:eastAsia="en-AU"/>
               </w:rPr>
             </w:pPr>
-          </w:p>
-        </w:tc>
-        <w:tc>
-          <w:tcPr>
-            <w:tcW w:w="0" w:type="auto"/>
-            <w:tcBorders>
-              <w:top w:val="outset" w:sz="6" w:space="0" w:color="D0D7E5"/>
-              <w:left w:val="outset" w:sz="6" w:space="0" w:color="D0D7E5"/>
-              <w:bottom w:val="outset" w:sz="6" w:space="0" w:color="D0D7E5"/>
-              <w:right w:val="outset" w:sz="6" w:space="0" w:color="D0D7E5"/>
-            </w:tcBorders>
-            <w:shd w:val="clear" w:color="auto" w:fill="FFFFFF"/>
-          </w:tcPr>
-          <w:p>
-            <w:pPr>
-              <w:overflowPunct/>
-              <w:autoSpaceDE/>
-              <w:autoSpaceDN/>
-              <w:adjustRightInd/>
-              <w:ind w:left="0"/>
-              <w:textAlignment w:val="auto"/>
-              <w:rPr>
-                <w:rFonts w:asciiTheme="minorHAnsi" w:hAnsiTheme="minorHAnsi"/>
-                <w:sz w:val="22"/>
-                <w:szCs w:val="22"/>
-                <w:lang w:val="en-AU" w:eastAsia="en-AU"/>
-              </w:rPr>
-            </w:pPr>
-          </w:p>
-        </w:tc>
-        <w:tc>
-          <w:tcPr>
-            <w:tcW w:w="0" w:type="auto"/>
-            <w:tcBorders>
-              <w:top w:val="outset" w:sz="6" w:space="0" w:color="D0D7E5"/>
-              <w:left w:val="outset" w:sz="6" w:space="0" w:color="D0D7E5"/>
-              <w:bottom w:val="outset" w:sz="6" w:space="0" w:color="D0D7E5"/>
-              <w:right w:val="outset" w:sz="6" w:space="0" w:color="D0D7E5"/>
-            </w:tcBorders>
-            <w:shd w:val="clear" w:color="auto" w:fill="FFFFFF"/>
-          </w:tcPr>
-          <w:p>
-            <w:pPr>
-              <w:overflowPunct/>
-              <w:autoSpaceDE/>
-              <w:autoSpaceDN/>
-              <w:adjustRightInd/>
-              <w:ind w:left="0"/>
-              <w:textAlignment w:val="auto"/>
-              <w:rPr>
-                <w:rFonts w:asciiTheme="minorHAnsi" w:hAnsiTheme="minorHAnsi"/>
-                <w:sz w:val="22"/>
-                <w:szCs w:val="22"/>
-                <w:lang w:val="en-AU" w:eastAsia="en-AU"/>
-              </w:rPr>
-            </w:pPr>
-          </w:p>
-        </w:tc>
-        <w:tc>
-          <w:tcPr>
-            <w:tcW w:w="0" w:type="auto"/>
-            <w:tcBorders>
-              <w:top w:val="outset" w:sz="6" w:space="0" w:color="D0D7E5"/>
-              <w:left w:val="outset" w:sz="6" w:space="0" w:color="D0D7E5"/>
-              <w:bottom w:val="outset" w:sz="6" w:space="0" w:color="D0D7E5"/>
-              <w:right w:val="outset" w:sz="6" w:space="0" w:color="D0D7E5"/>
-            </w:tcBorders>
-            <w:shd w:val="clear" w:color="auto" w:fill="FFFFFF"/>
-          </w:tcPr>
-          <w:p>
-            <w:pPr>
-              <w:overflowPunct/>
-              <w:autoSpaceDE/>
-              <w:autoSpaceDN/>
-              <w:adjustRightInd/>
-              <w:ind w:left="0"/>
-              <w:textAlignment w:val="auto"/>
-              <w:rPr>
-                <w:rFonts w:asciiTheme="minorHAnsi" w:hAnsiTheme="minorHAnsi"/>
-                <w:sz w:val="22"/>
-                <w:szCs w:val="22"/>
-                <w:lang w:val="en-AU" w:eastAsia="en-AU"/>
-              </w:rPr>
-            </w:pPr>
-          </w:p>
-        </w:tc>
-        <w:tc>
-          <w:tcPr>
-            <w:tcW w:w="0" w:type="auto"/>
-            <w:tcBorders>
-              <w:top w:val="outset" w:sz="6" w:space="0" w:color="D0D7E5"/>
-              <w:left w:val="outset" w:sz="6" w:space="0" w:color="D0D7E5"/>
-              <w:bottom w:val="outset" w:sz="6" w:space="0" w:color="D0D7E5"/>
-              <w:right w:val="outset" w:sz="6" w:space="0" w:color="D0D7E5"/>
-            </w:tcBorders>
-            <w:shd w:val="clear" w:color="auto" w:fill="FFFFFF"/>
-          </w:tcPr>
-          <w:p>
-            <w:pPr>
-              <w:overflowPunct/>
-              <w:autoSpaceDE/>
-              <w:autoSpaceDN/>
-              <w:adjustRightInd/>
-              <w:ind w:left="0"/>
-              <w:textAlignment w:val="auto"/>
-              <w:rPr>
-                <w:rFonts w:asciiTheme="minorHAnsi" w:hAnsiTheme="minorHAnsi"/>
-                <w:sz w:val="22"/>
-                <w:szCs w:val="22"/>
-                <w:lang w:val="en-AU" w:eastAsia="en-AU"/>
-              </w:rPr>
-            </w:pPr>
-          </w:p>
-        </w:tc>
-        <w:tc>
-          <w:tcPr>
-            <w:tcW w:w="0" w:type="auto"/>
-            <w:tcBorders>
-              <w:top w:val="outset" w:sz="6" w:space="0" w:color="D0D7E5"/>
-              <w:left w:val="outset" w:sz="6" w:space="0" w:color="D0D7E5"/>
-              <w:bottom w:val="outset" w:sz="6" w:space="0" w:color="D0D7E5"/>
-              <w:right w:val="outset" w:sz="6" w:space="0" w:color="D0D7E5"/>
-            </w:tcBorders>
-            <w:shd w:val="clear" w:color="auto" w:fill="FFFFFF"/>
-          </w:tcPr>
-          <w:p>
-            <w:pPr>
-              <w:overflowPunct/>
-              <w:autoSpaceDE/>
-              <w:autoSpaceDN/>
-              <w:adjustRightInd/>
-              <w:ind w:left="0"/>
-              <w:textAlignment w:val="auto"/>
-              <w:rPr>
-                <w:rFonts w:asciiTheme="minorHAnsi" w:hAnsiTheme="minorHAnsi"/>
-                <w:sz w:val="22"/>
-                <w:szCs w:val="22"/>
-                <w:lang w:val="en-AU" w:eastAsia="en-AU"/>
-              </w:rPr>
-            </w:pPr>
-          </w:p>
-        </w:tc>
-        <w:tc>
-          <w:tcPr>
-            <w:tcW w:w="0" w:type="auto"/>
-            <w:tcBorders>
-              <w:top w:val="outset" w:sz="6" w:space="0" w:color="D0D7E5"/>
-              <w:left w:val="outset" w:sz="6" w:space="0" w:color="D0D7E5"/>
-              <w:bottom w:val="outset" w:sz="6" w:space="0" w:color="D0D7E5"/>
-              <w:right w:val="outset" w:sz="6" w:space="0" w:color="D0D7E5"/>
-            </w:tcBorders>
-            <w:shd w:val="clear" w:color="auto" w:fill="FFFFFF"/>
-          </w:tcPr>
-          <w:p>
-            <w:pPr>
-              <w:overflowPunct/>
-              <w:autoSpaceDE/>
-              <w:autoSpaceDN/>
-              <w:adjustRightInd/>
-              <w:ind w:left="0"/>
-              <w:textAlignment w:val="auto"/>
-              <w:rPr>
-                <w:rFonts w:asciiTheme="minorHAnsi" w:hAnsiTheme="minorHAnsi"/>
-                <w:sz w:val="22"/>
-                <w:szCs w:val="22"/>
-                <w:lang w:val="en-AU" w:eastAsia="en-AU"/>
-              </w:rPr>
-            </w:pPr>
-          </w:p>
-        </w:tc>
-        <w:tc>
-          <w:tcPr>
-            <w:tcW w:w="0" w:type="auto"/>
-            <w:tcBorders>
-              <w:top w:val="outset" w:sz="6" w:space="0" w:color="D0D7E5"/>
-              <w:left w:val="outset" w:sz="6" w:space="0" w:color="D0D7E5"/>
-              <w:bottom w:val="outset" w:sz="6" w:space="0" w:color="D0D7E5"/>
-              <w:right w:val="outset" w:sz="6" w:space="0" w:color="D0D7E5"/>
-            </w:tcBorders>
-            <w:shd w:val="clear" w:color="auto" w:fill="FFFFFF"/>
-          </w:tcPr>
-          <w:p>
-            <w:pPr>
-              <w:overflowPunct/>
-              <w:autoSpaceDE/>
-              <w:autoSpaceDN/>
-              <w:adjustRightInd/>
-              <w:ind w:left="0"/>
-              <w:textAlignment w:val="auto"/>
-              <w:rPr>
-                <w:rFonts w:asciiTheme="minorHAnsi" w:hAnsiTheme="minorHAnsi"/>
-                <w:sz w:val="22"/>
-                <w:szCs w:val="22"/>
-                <w:lang w:val="en-AU" w:eastAsia="en-AU"/>
-              </w:rPr>
-            </w:pPr>
-          </w:p>
-        </w:tc>
-        <w:tc>
-          <w:tcPr>
-            <w:tcW w:w="0" w:type="auto"/>
-            <w:tcBorders>
-              <w:top w:val="outset" w:sz="6" w:space="0" w:color="D0D7E5"/>
-              <w:left w:val="outset" w:sz="6" w:space="0" w:color="D0D7E5"/>
-              <w:bottom w:val="outset" w:sz="6" w:space="0" w:color="D0D7E5"/>
-              <w:right w:val="outset" w:sz="6" w:space="0" w:color="D0D7E5"/>
-            </w:tcBorders>
-            <w:shd w:val="clear" w:color="auto" w:fill="FFFFFF"/>
-          </w:tcPr>
+            <w:r>
+              <w:rPr>
+                <w:rFonts w:asciiTheme="minorHAnsi" w:hAnsiTheme="minorHAnsi"/>
+                <w:sz w:val="22"/>
+                <w:szCs w:val="22"/>
+                <w:lang w:val="en-AU" w:eastAsia="en-AU"/>
+              </w:rPr>
+              <w:t>2</w:t>
+            </w:r>
+          </w:p>
+        </w:tc>
+        <w:tc>
+          <w:tcPr>
+            <w:tcW w:w="0" w:type="auto"/>
+            <w:tcBorders>
+              <w:top w:val="outset" w:sz="6" w:space="0" w:color="D0D7E5"/>
+              <w:left w:val="outset" w:sz="6" w:space="0" w:color="D0D7E5"/>
+              <w:bottom w:val="outset" w:sz="6" w:space="0" w:color="D0D7E5"/>
+              <w:right w:val="outset" w:sz="6" w:space="0" w:color="D0D7E5"/>
+            </w:tcBorders>
+            <w:shd w:val="clear" w:color="auto" w:fill="FFFFFF"/>
+          </w:tcPr>
+          <w:p>
+            <w:pPr>
+              <w:overflowPunct/>
+              <w:autoSpaceDE/>
+              <w:autoSpaceDN/>
+              <w:adjustRightInd/>
+              <w:ind w:left="0"/>
+              <w:textAlignment w:val="auto"/>
+              <w:rPr>
+                <w:rFonts w:asciiTheme="minorHAnsi" w:hAnsiTheme="minorHAnsi"/>
+                <w:sz w:val="22"/>
+                <w:szCs w:val="22"/>
+                <w:lang w:val="en-AU" w:eastAsia="en-AU"/>
+              </w:rPr>
+            </w:pPr>
+            <w:r>
+              <w:rPr>
+                <w:rFonts w:asciiTheme="minorHAnsi" w:hAnsiTheme="minorHAnsi"/>
+                <w:sz w:val="22"/>
+                <w:szCs w:val="22"/>
+                <w:lang w:val="en-AU" w:eastAsia="en-AU"/>
+              </w:rPr>
+              <w:t>Data lost.</w:t>
+            </w:r>
+          </w:p>
+        </w:tc>
+        <w:tc>
+          <w:tcPr>
+            <w:tcW w:w="0" w:type="auto"/>
+            <w:tcBorders>
+              <w:top w:val="outset" w:sz="6" w:space="0" w:color="D0D7E5"/>
+              <w:left w:val="outset" w:sz="6" w:space="0" w:color="D0D7E5"/>
+              <w:bottom w:val="outset" w:sz="6" w:space="0" w:color="D0D7E5"/>
+              <w:right w:val="outset" w:sz="6" w:space="0" w:color="D0D7E5"/>
+            </w:tcBorders>
+            <w:shd w:val="clear" w:color="auto" w:fill="FFFFFF"/>
+          </w:tcPr>
+          <w:p>
+            <w:pPr>
+              <w:overflowPunct/>
+              <w:autoSpaceDE/>
+              <w:autoSpaceDN/>
+              <w:adjustRightInd/>
+              <w:ind w:left="0"/>
+              <w:textAlignment w:val="auto"/>
+              <w:rPr>
+                <w:rFonts w:asciiTheme="minorHAnsi" w:hAnsiTheme="minorHAnsi"/>
+                <w:sz w:val="22"/>
+                <w:szCs w:val="22"/>
+                <w:lang w:val="en-AU" w:eastAsia="en-AU"/>
+              </w:rPr>
+            </w:pPr>
+            <w:r>
+              <w:rPr>
+                <w:rFonts w:asciiTheme="minorHAnsi" w:hAnsiTheme="minorHAnsi"/>
+                <w:sz w:val="22"/>
+                <w:szCs w:val="22"/>
+                <w:lang w:val="en-AU" w:eastAsia="en-AU"/>
+              </w:rPr>
+              <w:t>The data has been corrupted.</w:t>
+            </w:r>
+          </w:p>
+        </w:tc>
+        <w:tc>
+          <w:tcPr>
+            <w:tcW w:w="0" w:type="auto"/>
+            <w:tcBorders>
+              <w:top w:val="outset" w:sz="6" w:space="0" w:color="D0D7E5"/>
+              <w:left w:val="outset" w:sz="6" w:space="0" w:color="D0D7E5"/>
+              <w:bottom w:val="outset" w:sz="6" w:space="0" w:color="D0D7E5"/>
+              <w:right w:val="outset" w:sz="6" w:space="0" w:color="D0D7E5"/>
+            </w:tcBorders>
+            <w:shd w:val="clear" w:color="auto" w:fill="FFFFFF"/>
+          </w:tcPr>
+          <w:p>
+            <w:pPr>
+              <w:overflowPunct/>
+              <w:autoSpaceDE/>
+              <w:autoSpaceDN/>
+              <w:adjustRightInd/>
+              <w:ind w:left="0"/>
+              <w:textAlignment w:val="auto"/>
+              <w:rPr>
+                <w:rFonts w:asciiTheme="minorHAnsi" w:hAnsiTheme="minorHAnsi"/>
+                <w:sz w:val="22"/>
+                <w:szCs w:val="22"/>
+                <w:lang w:val="en-AU" w:eastAsia="en-AU"/>
+              </w:rPr>
+            </w:pPr>
+            <w:r>
+              <w:rPr>
+                <w:rFonts w:asciiTheme="minorHAnsi" w:hAnsiTheme="minorHAnsi"/>
+                <w:sz w:val="22"/>
+                <w:szCs w:val="22"/>
+                <w:lang w:val="en-AU" w:eastAsia="en-AU"/>
+              </w:rPr>
+              <w:t>7</w:t>
+            </w:r>
+          </w:p>
+        </w:tc>
+        <w:tc>
+          <w:tcPr>
+            <w:tcW w:w="0" w:type="auto"/>
+            <w:tcBorders>
+              <w:top w:val="outset" w:sz="6" w:space="0" w:color="D0D7E5"/>
+              <w:left w:val="outset" w:sz="6" w:space="0" w:color="D0D7E5"/>
+              <w:bottom w:val="outset" w:sz="6" w:space="0" w:color="D0D7E5"/>
+              <w:right w:val="outset" w:sz="6" w:space="0" w:color="D0D7E5"/>
+            </w:tcBorders>
+            <w:shd w:val="clear" w:color="auto" w:fill="FFFFFF"/>
+          </w:tcPr>
+          <w:p>
+            <w:pPr>
+              <w:overflowPunct/>
+              <w:autoSpaceDE/>
+              <w:autoSpaceDN/>
+              <w:adjustRightInd/>
+              <w:ind w:left="0"/>
+              <w:textAlignment w:val="auto"/>
+              <w:rPr>
+                <w:rFonts w:asciiTheme="minorHAnsi" w:hAnsiTheme="minorHAnsi"/>
+                <w:sz w:val="22"/>
+                <w:szCs w:val="22"/>
+                <w:lang w:val="en-AU" w:eastAsia="en-AU"/>
+              </w:rPr>
+            </w:pPr>
+            <w:r>
+              <w:rPr>
+                <w:rFonts w:asciiTheme="minorHAnsi" w:hAnsiTheme="minorHAnsi"/>
+                <w:sz w:val="22"/>
+                <w:szCs w:val="22"/>
+                <w:lang w:val="en-AU" w:eastAsia="en-AU"/>
+              </w:rPr>
+              <w:t>8</w:t>
+            </w:r>
+          </w:p>
+        </w:tc>
+        <w:tc>
+          <w:tcPr>
+            <w:tcW w:w="0" w:type="auto"/>
+            <w:tcBorders>
+              <w:top w:val="outset" w:sz="6" w:space="0" w:color="D0D7E5"/>
+              <w:left w:val="outset" w:sz="6" w:space="0" w:color="D0D7E5"/>
+              <w:bottom w:val="outset" w:sz="6" w:space="0" w:color="D0D7E5"/>
+              <w:right w:val="outset" w:sz="6" w:space="0" w:color="D0D7E5"/>
+            </w:tcBorders>
+            <w:shd w:val="clear" w:color="auto" w:fill="FFFFFF"/>
+          </w:tcPr>
+          <w:p>
+            <w:pPr>
+              <w:overflowPunct/>
+              <w:autoSpaceDE/>
+              <w:autoSpaceDN/>
+              <w:adjustRightInd/>
+              <w:ind w:left="0"/>
+              <w:textAlignment w:val="auto"/>
+              <w:rPr>
+                <w:rFonts w:asciiTheme="minorHAnsi" w:hAnsiTheme="minorHAnsi"/>
+                <w:sz w:val="22"/>
+                <w:szCs w:val="22"/>
+                <w:lang w:val="en-AU" w:eastAsia="en-AU"/>
+              </w:rPr>
+            </w:pPr>
+            <w:r>
+              <w:rPr>
+                <w:rFonts w:asciiTheme="minorHAnsi" w:hAnsiTheme="minorHAnsi"/>
+                <w:sz w:val="22"/>
+                <w:szCs w:val="22"/>
+                <w:lang w:val="en-AU" w:eastAsia="en-AU"/>
+              </w:rPr>
+              <w:t>56</w:t>
+            </w:r>
+          </w:p>
+        </w:tc>
+        <w:tc>
+          <w:tcPr>
+            <w:tcW w:w="0" w:type="auto"/>
+            <w:tcBorders>
+              <w:top w:val="outset" w:sz="6" w:space="0" w:color="D0D7E5"/>
+              <w:left w:val="outset" w:sz="6" w:space="0" w:color="D0D7E5"/>
+              <w:bottom w:val="outset" w:sz="6" w:space="0" w:color="D0D7E5"/>
+              <w:right w:val="outset" w:sz="6" w:space="0" w:color="D0D7E5"/>
+            </w:tcBorders>
+            <w:shd w:val="clear" w:color="auto" w:fill="FFFFFF"/>
+          </w:tcPr>
+          <w:p>
+            <w:pPr>
+              <w:overflowPunct/>
+              <w:autoSpaceDE/>
+              <w:autoSpaceDN/>
+              <w:adjustRightInd/>
+              <w:ind w:left="0"/>
+              <w:textAlignment w:val="auto"/>
+              <w:rPr>
+                <w:rFonts w:asciiTheme="minorHAnsi" w:hAnsiTheme="minorHAnsi"/>
+                <w:sz w:val="22"/>
+                <w:szCs w:val="22"/>
+                <w:lang w:val="en-AU" w:eastAsia="en-AU"/>
+              </w:rPr>
+            </w:pPr>
+            <w:r>
+              <w:rPr>
+                <w:rFonts w:asciiTheme="minorHAnsi" w:hAnsiTheme="minorHAnsi"/>
+                <w:sz w:val="22"/>
+                <w:szCs w:val="22"/>
+                <w:lang w:val="en-AU" w:eastAsia="en-AU"/>
+              </w:rPr>
+              <w:t>Teams can’t keep track of bugs in their projects.</w:t>
+            </w:r>
+          </w:p>
+        </w:tc>
+        <w:tc>
+          <w:tcPr>
+            <w:tcW w:w="0" w:type="auto"/>
+            <w:tcBorders>
+              <w:top w:val="outset" w:sz="6" w:space="0" w:color="D0D7E5"/>
+              <w:left w:val="outset" w:sz="6" w:space="0" w:color="D0D7E5"/>
+              <w:bottom w:val="outset" w:sz="6" w:space="0" w:color="D0D7E5"/>
+              <w:right w:val="outset" w:sz="6" w:space="0" w:color="D0D7E5"/>
+            </w:tcBorders>
+            <w:shd w:val="clear" w:color="auto" w:fill="FFFFFF"/>
+          </w:tcPr>
+          <w:p>
+            <w:pPr>
+              <w:pStyle w:val="ListParagraph"/>
+              <w:numPr>
+                <w:ilvl w:val="0"/>
+                <w:numId w:val="3"/>
+              </w:numPr>
+              <w:overflowPunct/>
+              <w:autoSpaceDE/>
+              <w:autoSpaceDN/>
+              <w:adjustRightInd/>
+              <w:textAlignment w:val="auto"/>
+              <w:rPr>
+                <w:rFonts w:asciiTheme="minorHAnsi" w:hAnsiTheme="minorHAnsi"/>
+                <w:sz w:val="22"/>
+                <w:szCs w:val="22"/>
+                <w:lang w:val="en-AU" w:eastAsia="en-AU"/>
+              </w:rPr>
+            </w:pPr>
+            <w:r>
+              <w:rPr>
+                <w:rFonts w:asciiTheme="minorHAnsi" w:hAnsiTheme="minorHAnsi"/>
+                <w:sz w:val="22"/>
+                <w:szCs w:val="22"/>
+                <w:lang w:val="en-AU" w:eastAsia="en-AU"/>
+              </w:rPr>
+              <w:t>Allow database to backup locally</w:t>
+            </w:r>
+            <w:r>
+              <w:rPr>
+                <w:rFonts w:asciiTheme="minorHAnsi" w:hAnsiTheme="minorHAnsi"/>
+                <w:sz w:val="22"/>
+                <w:szCs w:val="22"/>
+                <w:lang w:val="en-AU" w:eastAsia="en-AU"/>
+              </w:rPr>
+              <w:t xml:space="preserve"> and</w:t>
+            </w:r>
+            <w:r>
+              <w:rPr>
+                <w:rFonts w:asciiTheme="minorHAnsi" w:hAnsiTheme="minorHAnsi"/>
+                <w:sz w:val="22"/>
+                <w:szCs w:val="22"/>
+                <w:lang w:val="en-AU" w:eastAsia="en-AU"/>
+              </w:rPr>
+              <w:t xml:space="preserve"> or to other </w:t>
+            </w:r>
+            <w:r>
+              <w:rPr>
+                <w:rFonts w:asciiTheme="minorHAnsi" w:hAnsiTheme="minorHAnsi"/>
+                <w:sz w:val="22"/>
+                <w:szCs w:val="22"/>
+                <w:lang w:val="en-AU" w:eastAsia="en-AU"/>
+              </w:rPr>
+              <w:t>remote locations</w:t>
+            </w:r>
+            <w:r>
+              <w:rPr>
+                <w:rFonts w:asciiTheme="minorHAnsi" w:hAnsiTheme="minorHAnsi"/>
+                <w:sz w:val="22"/>
+                <w:szCs w:val="22"/>
+                <w:lang w:val="en-AU" w:eastAsia="en-AU"/>
+              </w:rPr>
+              <w:t>.</w:t>
+            </w:r>
+          </w:p>
+          <w:p>
+            <w:pPr>
+              <w:pStyle w:val="ListParagraph"/>
+              <w:overflowPunct/>
+              <w:autoSpaceDE/>
+              <w:autoSpaceDN/>
+              <w:adjustRightInd/>
+              <w:textAlignment w:val="auto"/>
+              <w:rPr>
+                <w:rFonts w:asciiTheme="minorHAnsi" w:hAnsiTheme="minorHAnsi"/>
+                <w:sz w:val="22"/>
+                <w:szCs w:val="22"/>
+                <w:lang w:val="en-AU" w:eastAsia="en-AU"/>
+              </w:rPr>
+            </w:pPr>
+          </w:p>
+          <w:p>
+            <w:pPr>
+              <w:pStyle w:val="ListParagraph"/>
+              <w:numPr>
+                <w:ilvl w:val="0"/>
+                <w:numId w:val="3"/>
+              </w:numPr>
+              <w:overflowPunct/>
+              <w:autoSpaceDE/>
+              <w:autoSpaceDN/>
+              <w:adjustRightInd/>
+              <w:textAlignment w:val="auto"/>
+              <w:rPr>
+                <w:rFonts w:asciiTheme="minorHAnsi" w:hAnsiTheme="minorHAnsi"/>
+                <w:sz w:val="22"/>
+                <w:szCs w:val="22"/>
+                <w:lang w:val="en-AU" w:eastAsia="en-AU"/>
+              </w:rPr>
+            </w:pPr>
+            <w:r>
+              <w:rPr>
+                <w:rFonts w:asciiTheme="minorHAnsi" w:hAnsiTheme="minorHAnsi"/>
+                <w:sz w:val="22"/>
+                <w:szCs w:val="22"/>
+                <w:lang w:val="en-AU" w:eastAsia="en-AU"/>
+              </w:rPr>
+              <w:t xml:space="preserve">Do not store database </w:t>
+            </w:r>
+            <w:r>
+              <w:rPr>
+                <w:rFonts w:asciiTheme="minorHAnsi" w:hAnsiTheme="minorHAnsi"/>
+                <w:sz w:val="22"/>
+                <w:szCs w:val="22"/>
+                <w:lang w:val="en-AU" w:eastAsia="en-AU"/>
+              </w:rPr>
+              <w:t xml:space="preserve">files on storage media like a USB or external HDD. </w:t>
+            </w:r>
+          </w:p>
+          <w:p>
+            <w:pPr>
+              <w:pStyle w:val="ListParagraph"/>
+              <w:overflowPunct/>
+              <w:autoSpaceDE/>
+              <w:autoSpaceDN/>
+              <w:adjustRightInd/>
+              <w:textAlignment w:val="auto"/>
+              <w:rPr>
+                <w:rFonts w:asciiTheme="minorHAnsi" w:hAnsiTheme="minorHAnsi"/>
+                <w:sz w:val="22"/>
+                <w:szCs w:val="22"/>
+                <w:lang w:val="en-AU" w:eastAsia="en-AU"/>
+              </w:rPr>
+            </w:pPr>
+          </w:p>
+          <w:p>
+            <w:pPr>
+              <w:pStyle w:val="ListParagraph"/>
+              <w:numPr>
+                <w:ilvl w:val="0"/>
+                <w:numId w:val="3"/>
+              </w:numPr>
+              <w:overflowPunct/>
+              <w:autoSpaceDE/>
+              <w:autoSpaceDN/>
+              <w:adjustRightInd/>
+              <w:textAlignment w:val="auto"/>
+              <w:rPr>
+                <w:rFonts w:asciiTheme="minorHAnsi" w:hAnsiTheme="minorHAnsi"/>
+                <w:sz w:val="22"/>
+                <w:szCs w:val="22"/>
+                <w:lang w:val="en-AU" w:eastAsia="en-AU"/>
+              </w:rPr>
+            </w:pPr>
+            <w:r>
+              <w:rPr>
+                <w:rFonts w:asciiTheme="minorHAnsi" w:hAnsiTheme="minorHAnsi"/>
+                <w:sz w:val="22"/>
+                <w:szCs w:val="22"/>
+                <w:lang w:val="en-AU" w:eastAsia="en-AU"/>
+              </w:rPr>
+              <w:t>Do not store database files in compressed folder.</w:t>
+            </w:r>
+          </w:p>
+          <w:p>
+            <w:pPr>
+              <w:pStyle w:val="ListParagraph"/>
+              <w:overflowPunct/>
+              <w:autoSpaceDE/>
+              <w:autoSpaceDN/>
+              <w:adjustRightInd/>
+              <w:textAlignment w:val="auto"/>
+              <w:rPr>
+                <w:rFonts w:asciiTheme="minorHAnsi" w:hAnsiTheme="minorHAnsi"/>
+                <w:sz w:val="22"/>
+                <w:szCs w:val="22"/>
+                <w:lang w:val="en-AU" w:eastAsia="en-AU"/>
+              </w:rPr>
+            </w:pPr>
+          </w:p>
+          <w:p>
+            <w:pPr>
+              <w:pStyle w:val="ListParagraph"/>
+              <w:numPr>
+                <w:ilvl w:val="0"/>
+                <w:numId w:val="3"/>
+              </w:numPr>
+              <w:overflowPunct/>
+              <w:autoSpaceDE/>
+              <w:autoSpaceDN/>
+              <w:adjustRightInd/>
+              <w:textAlignment w:val="auto"/>
+              <w:rPr>
+                <w:rFonts w:asciiTheme="minorHAnsi" w:hAnsiTheme="minorHAnsi"/>
+                <w:sz w:val="22"/>
+                <w:szCs w:val="22"/>
+                <w:lang w:val="en-AU" w:eastAsia="en-AU"/>
+              </w:rPr>
+            </w:pPr>
+            <w:r>
+              <w:rPr>
+                <w:rFonts w:asciiTheme="minorHAnsi" w:hAnsiTheme="minorHAnsi"/>
+                <w:sz w:val="22"/>
+                <w:szCs w:val="22"/>
+                <w:lang w:val="en-AU" w:eastAsia="en-AU"/>
+              </w:rPr>
+              <w:t>A</w:t>
+            </w:r>
+            <w:r>
+              <w:rPr>
+                <w:rFonts w:asciiTheme="minorHAnsi" w:hAnsiTheme="minorHAnsi"/>
+                <w:sz w:val="22"/>
+                <w:szCs w:val="22"/>
+                <w:lang w:val="en-AU" w:eastAsia="en-AU"/>
+              </w:rPr>
+              <w:t>nti-virus</w:t>
+            </w:r>
+            <w:r>
+              <w:rPr>
+                <w:rFonts w:asciiTheme="minorHAnsi" w:hAnsiTheme="minorHAnsi"/>
+                <w:sz w:val="22"/>
+                <w:szCs w:val="22"/>
+                <w:lang w:val="en-AU" w:eastAsia="en-AU"/>
+              </w:rPr>
+              <w:t xml:space="preserve"> software is installed on </w:t>
+            </w:r>
+            <w:r>
+              <w:rPr>
+                <w:rFonts w:asciiTheme="minorHAnsi" w:hAnsiTheme="minorHAnsi"/>
+                <w:sz w:val="22"/>
+                <w:szCs w:val="22"/>
+                <w:lang w:val="en-AU" w:eastAsia="en-AU"/>
+              </w:rPr>
+              <w:t xml:space="preserve">server </w:t>
+            </w:r>
+            <w:r>
+              <w:rPr>
+                <w:rFonts w:asciiTheme="minorHAnsi" w:hAnsiTheme="minorHAnsi"/>
+                <w:sz w:val="22"/>
+                <w:szCs w:val="22"/>
+                <w:lang w:val="en-AU" w:eastAsia="en-AU"/>
+              </w:rPr>
+              <w:t>machine that the data will be backed up to.</w:t>
+            </w:r>
+            <w:r>
+              <w:rPr>
+                <w:rFonts w:asciiTheme="minorHAnsi" w:hAnsiTheme="minorHAnsi"/>
+                <w:sz w:val="22"/>
+                <w:szCs w:val="22"/>
+                <w:lang w:val="en-AU" w:eastAsia="en-AU"/>
+              </w:rPr>
+              <w:t xml:space="preserve"> </w:t>
+            </w:r>
+          </w:p>
+        </w:tc>
+        <w:tc>
+          <w:tcPr>
+            <w:tcW w:w="0" w:type="auto"/>
+            <w:tcBorders>
+              <w:top w:val="outset" w:sz="6" w:space="0" w:color="D0D7E5"/>
+              <w:left w:val="outset" w:sz="6" w:space="0" w:color="D0D7E5"/>
+              <w:bottom w:val="outset" w:sz="6" w:space="0" w:color="D0D7E5"/>
+              <w:right w:val="outset" w:sz="6" w:space="0" w:color="D0D7E5"/>
+            </w:tcBorders>
+            <w:shd w:val="clear" w:color="auto" w:fill="FFFFFF"/>
+          </w:tcPr>
+          <w:p>
+            <w:pPr>
+              <w:pStyle w:val="ListParagraph"/>
+              <w:numPr>
+                <w:ilvl w:val="0"/>
+                <w:numId w:val="3"/>
+              </w:numPr>
+              <w:overflowPunct/>
+              <w:autoSpaceDE/>
+              <w:autoSpaceDN/>
+              <w:adjustRightInd/>
+              <w:textAlignment w:val="auto"/>
+              <w:rPr>
+                <w:rFonts w:asciiTheme="minorHAnsi" w:hAnsiTheme="minorHAnsi"/>
+                <w:sz w:val="22"/>
+                <w:szCs w:val="22"/>
+                <w:lang w:val="en-AU" w:eastAsia="en-AU"/>
+              </w:rPr>
+            </w:pPr>
+            <w:r>
+              <w:rPr>
+                <w:rFonts w:asciiTheme="minorHAnsi" w:hAnsiTheme="minorHAnsi"/>
+                <w:sz w:val="22"/>
+                <w:szCs w:val="22"/>
+                <w:lang w:val="en-AU" w:eastAsia="en-AU"/>
+              </w:rPr>
+              <w:t>Use database console commands to restore database.</w:t>
+            </w:r>
+          </w:p>
+          <w:p>
+            <w:pPr>
+              <w:pStyle w:val="ListParagraph"/>
+              <w:overflowPunct/>
+              <w:autoSpaceDE/>
+              <w:autoSpaceDN/>
+              <w:adjustRightInd/>
+              <w:textAlignment w:val="auto"/>
+              <w:rPr>
+                <w:rFonts w:asciiTheme="minorHAnsi" w:hAnsiTheme="minorHAnsi"/>
+                <w:sz w:val="22"/>
+                <w:szCs w:val="22"/>
+                <w:lang w:val="en-AU" w:eastAsia="en-AU"/>
+              </w:rPr>
+            </w:pPr>
+          </w:p>
+          <w:p>
+            <w:pPr>
+              <w:pStyle w:val="ListParagraph"/>
+              <w:numPr>
+                <w:ilvl w:val="0"/>
+                <w:numId w:val="3"/>
+              </w:numPr>
+              <w:overflowPunct/>
+              <w:autoSpaceDE/>
+              <w:autoSpaceDN/>
+              <w:adjustRightInd/>
+              <w:textAlignment w:val="auto"/>
+              <w:rPr>
+                <w:rFonts w:asciiTheme="minorHAnsi" w:hAnsiTheme="minorHAnsi"/>
+                <w:sz w:val="22"/>
+                <w:szCs w:val="22"/>
+                <w:lang w:val="en-AU" w:eastAsia="en-AU"/>
+              </w:rPr>
+            </w:pPr>
+            <w:r>
+              <w:rPr>
+                <w:rFonts w:asciiTheme="minorHAnsi" w:hAnsiTheme="minorHAnsi"/>
+                <w:sz w:val="22"/>
+                <w:szCs w:val="22"/>
+                <w:lang w:val="en-AU" w:eastAsia="en-AU"/>
+              </w:rPr>
+              <w:t xml:space="preserve">Use third </w:t>
+            </w:r>
+            <w:r>
+              <w:rPr>
+                <w:rFonts w:asciiTheme="minorHAnsi" w:hAnsiTheme="minorHAnsi"/>
+                <w:sz w:val="22"/>
+                <w:szCs w:val="22"/>
+                <w:lang w:val="en-AU" w:eastAsia="en-AU"/>
+              </w:rPr>
+              <w:t>party tools that are designed to recover data from that specific database.</w:t>
+            </w:r>
+          </w:p>
+          <w:p>
+            <w:pPr>
+              <w:pStyle w:val="ListParagraph"/>
+              <w:rPr>
+                <w:rFonts w:asciiTheme="minorHAnsi" w:hAnsiTheme="minorHAnsi"/>
+                <w:sz w:val="22"/>
+                <w:szCs w:val="22"/>
+                <w:lang w:val="en-AU" w:eastAsia="en-AU"/>
+              </w:rPr>
+            </w:pPr>
+          </w:p>
+          <w:p>
+            <w:pPr>
+              <w:pStyle w:val="ListParagraph"/>
+              <w:numPr>
+                <w:ilvl w:val="0"/>
+                <w:numId w:val="3"/>
+              </w:numPr>
+              <w:overflowPunct/>
+              <w:autoSpaceDE/>
+              <w:autoSpaceDN/>
+              <w:adjustRightInd/>
+              <w:textAlignment w:val="auto"/>
+              <w:rPr>
+                <w:rFonts w:asciiTheme="minorHAnsi" w:hAnsiTheme="minorHAnsi"/>
+                <w:sz w:val="22"/>
+                <w:szCs w:val="22"/>
+                <w:lang w:val="en-AU" w:eastAsia="en-AU"/>
+              </w:rPr>
+            </w:pPr>
+            <w:r>
+              <w:rPr>
+                <w:rFonts w:asciiTheme="minorHAnsi" w:hAnsiTheme="minorHAnsi"/>
+                <w:sz w:val="22"/>
+                <w:szCs w:val="22"/>
+                <w:lang w:val="en-AU" w:eastAsia="en-AU"/>
+              </w:rPr>
+              <w:t>Use error logs for application database to diagnose</w:t>
+            </w:r>
+            <w:r>
+              <w:rPr>
+                <w:rFonts w:asciiTheme="minorHAnsi" w:hAnsiTheme="minorHAnsi"/>
+                <w:sz w:val="22"/>
+                <w:szCs w:val="22"/>
+                <w:lang w:val="en-AU" w:eastAsia="en-AU"/>
+              </w:rPr>
+              <w:t xml:space="preserve"> and determine</w:t>
+            </w:r>
+            <w:r>
+              <w:rPr>
+                <w:rFonts w:asciiTheme="minorHAnsi" w:hAnsiTheme="minorHAnsi"/>
+                <w:sz w:val="22"/>
+                <w:szCs w:val="22"/>
+                <w:lang w:val="en-AU" w:eastAsia="en-AU"/>
+              </w:rPr>
+              <w:t xml:space="preserve"> </w:t>
+            </w:r>
+            <w:r>
+              <w:rPr>
+                <w:rFonts w:asciiTheme="minorHAnsi" w:hAnsiTheme="minorHAnsi"/>
+                <w:sz w:val="22"/>
+                <w:szCs w:val="22"/>
+                <w:lang w:val="en-AU" w:eastAsia="en-AU"/>
+              </w:rPr>
+              <w:t xml:space="preserve">cause of </w:t>
+            </w:r>
+            <w:r>
+              <w:rPr>
+                <w:rFonts w:asciiTheme="minorHAnsi" w:hAnsiTheme="minorHAnsi"/>
+                <w:sz w:val="22"/>
+                <w:szCs w:val="22"/>
+                <w:lang w:val="en-AU" w:eastAsia="en-AU"/>
+              </w:rPr>
+              <w:t>problems.</w:t>
+            </w:r>
+          </w:p>
+          <w:p>
+            <w:pPr>
+              <w:pStyle w:val="ListParagraph"/>
+              <w:rPr>
+                <w:rFonts w:asciiTheme="minorHAnsi" w:hAnsiTheme="minorHAnsi"/>
+                <w:sz w:val="22"/>
+                <w:szCs w:val="22"/>
+                <w:lang w:val="en-AU" w:eastAsia="en-AU"/>
+              </w:rPr>
+            </w:pPr>
+          </w:p>
           <w:p>
             <w:pPr>
               <w:overflowPunct/>
@@ -1166,230 +1635,492 @@
                 <w:lang w:val="en-AU" w:eastAsia="en-AU"/>
               </w:rPr>
             </w:pPr>
-          </w:p>
-        </w:tc>
-        <w:tc>
-          <w:tcPr>
-            <w:tcW w:w="0" w:type="auto"/>
-            <w:tcBorders>
-              <w:top w:val="outset" w:sz="6" w:space="0" w:color="D0D7E5"/>
-              <w:left w:val="outset" w:sz="6" w:space="0" w:color="D0D7E5"/>
-              <w:bottom w:val="outset" w:sz="6" w:space="0" w:color="D0D7E5"/>
-              <w:right w:val="outset" w:sz="6" w:space="0" w:color="D0D7E5"/>
-            </w:tcBorders>
-            <w:shd w:val="clear" w:color="auto" w:fill="FFFFFF"/>
-          </w:tcPr>
-          <w:p>
-            <w:pPr>
-              <w:overflowPunct/>
-              <w:autoSpaceDE/>
-              <w:autoSpaceDN/>
-              <w:adjustRightInd/>
-              <w:ind w:left="0"/>
-              <w:textAlignment w:val="auto"/>
-              <w:rPr>
-                <w:rFonts w:asciiTheme="minorHAnsi" w:hAnsiTheme="minorHAnsi"/>
-                <w:sz w:val="22"/>
-                <w:szCs w:val="22"/>
-                <w:lang w:val="en-AU" w:eastAsia="en-AU"/>
-              </w:rPr>
-            </w:pPr>
-          </w:p>
-        </w:tc>
-        <w:tc>
-          <w:tcPr>
-            <w:tcW w:w="0" w:type="auto"/>
-            <w:tcBorders>
-              <w:top w:val="outset" w:sz="6" w:space="0" w:color="D0D7E5"/>
-              <w:left w:val="outset" w:sz="6" w:space="0" w:color="D0D7E5"/>
-              <w:bottom w:val="outset" w:sz="6" w:space="0" w:color="D0D7E5"/>
-              <w:right w:val="outset" w:sz="6" w:space="0" w:color="D0D7E5"/>
-            </w:tcBorders>
-            <w:shd w:val="clear" w:color="auto" w:fill="FFFFFF"/>
-          </w:tcPr>
-          <w:p>
-            <w:pPr>
-              <w:overflowPunct/>
-              <w:autoSpaceDE/>
-              <w:autoSpaceDN/>
-              <w:adjustRightInd/>
-              <w:ind w:left="0"/>
-              <w:textAlignment w:val="auto"/>
-              <w:rPr>
-                <w:rFonts w:asciiTheme="minorHAnsi" w:hAnsiTheme="minorHAnsi"/>
-                <w:sz w:val="22"/>
-                <w:szCs w:val="22"/>
-                <w:lang w:val="en-AU" w:eastAsia="en-AU"/>
-              </w:rPr>
-            </w:pPr>
-          </w:p>
-        </w:tc>
-        <w:tc>
-          <w:tcPr>
-            <w:tcW w:w="0" w:type="auto"/>
-            <w:tcBorders>
-              <w:top w:val="outset" w:sz="6" w:space="0" w:color="D0D7E5"/>
-              <w:left w:val="outset" w:sz="6" w:space="0" w:color="D0D7E5"/>
-              <w:bottom w:val="outset" w:sz="6" w:space="0" w:color="D0D7E5"/>
-              <w:right w:val="outset" w:sz="6" w:space="0" w:color="D0D7E5"/>
-            </w:tcBorders>
-            <w:shd w:val="clear" w:color="auto" w:fill="FFFFFF"/>
-          </w:tcPr>
-          <w:p>
-            <w:pPr>
-              <w:overflowPunct/>
-              <w:autoSpaceDE/>
-              <w:autoSpaceDN/>
-              <w:adjustRightInd/>
-              <w:ind w:left="0"/>
-              <w:textAlignment w:val="auto"/>
-              <w:rPr>
-                <w:rFonts w:asciiTheme="minorHAnsi" w:hAnsiTheme="minorHAnsi"/>
-                <w:sz w:val="22"/>
-                <w:szCs w:val="22"/>
-                <w:lang w:val="en-AU" w:eastAsia="en-AU"/>
-              </w:rPr>
-            </w:pPr>
-          </w:p>
-        </w:tc>
-        <w:tc>
-          <w:tcPr>
-            <w:tcW w:w="0" w:type="auto"/>
-            <w:tcBorders>
-              <w:top w:val="outset" w:sz="6" w:space="0" w:color="D0D7E5"/>
-              <w:left w:val="outset" w:sz="6" w:space="0" w:color="D0D7E5"/>
-              <w:bottom w:val="outset" w:sz="6" w:space="0" w:color="D0D7E5"/>
-              <w:right w:val="outset" w:sz="6" w:space="0" w:color="D0D7E5"/>
-            </w:tcBorders>
-            <w:shd w:val="clear" w:color="auto" w:fill="FFFFFF"/>
-          </w:tcPr>
-          <w:p>
-            <w:pPr>
-              <w:overflowPunct/>
-              <w:autoSpaceDE/>
-              <w:autoSpaceDN/>
-              <w:adjustRightInd/>
-              <w:ind w:left="0"/>
-              <w:textAlignment w:val="auto"/>
-              <w:rPr>
-                <w:rFonts w:asciiTheme="minorHAnsi" w:hAnsiTheme="minorHAnsi"/>
-                <w:sz w:val="22"/>
-                <w:szCs w:val="22"/>
-                <w:lang w:val="en-AU" w:eastAsia="en-AU"/>
-              </w:rPr>
-            </w:pPr>
-          </w:p>
-        </w:tc>
-        <w:tc>
-          <w:tcPr>
-            <w:tcW w:w="0" w:type="auto"/>
-            <w:tcBorders>
-              <w:top w:val="outset" w:sz="6" w:space="0" w:color="D0D7E5"/>
-              <w:left w:val="outset" w:sz="6" w:space="0" w:color="D0D7E5"/>
-              <w:bottom w:val="outset" w:sz="6" w:space="0" w:color="D0D7E5"/>
-              <w:right w:val="outset" w:sz="6" w:space="0" w:color="D0D7E5"/>
-            </w:tcBorders>
-            <w:shd w:val="clear" w:color="auto" w:fill="FFFFFF"/>
-          </w:tcPr>
-          <w:p>
-            <w:pPr>
-              <w:overflowPunct/>
-              <w:autoSpaceDE/>
-              <w:autoSpaceDN/>
-              <w:adjustRightInd/>
-              <w:ind w:left="0"/>
-              <w:textAlignment w:val="auto"/>
-              <w:rPr>
-                <w:rFonts w:asciiTheme="minorHAnsi" w:hAnsiTheme="minorHAnsi"/>
-                <w:sz w:val="22"/>
-                <w:szCs w:val="22"/>
-                <w:lang w:val="en-AU" w:eastAsia="en-AU"/>
-              </w:rPr>
-            </w:pPr>
-          </w:p>
-        </w:tc>
-        <w:tc>
-          <w:tcPr>
-            <w:tcW w:w="0" w:type="auto"/>
-            <w:tcBorders>
-              <w:top w:val="outset" w:sz="6" w:space="0" w:color="D0D7E5"/>
-              <w:left w:val="outset" w:sz="6" w:space="0" w:color="D0D7E5"/>
-              <w:bottom w:val="outset" w:sz="6" w:space="0" w:color="D0D7E5"/>
-              <w:right w:val="outset" w:sz="6" w:space="0" w:color="D0D7E5"/>
-            </w:tcBorders>
-            <w:shd w:val="clear" w:color="auto" w:fill="FFFFFF"/>
-          </w:tcPr>
-          <w:p>
-            <w:pPr>
-              <w:overflowPunct/>
-              <w:autoSpaceDE/>
-              <w:autoSpaceDN/>
-              <w:adjustRightInd/>
-              <w:ind w:left="0"/>
-              <w:textAlignment w:val="auto"/>
-              <w:rPr>
-                <w:rFonts w:asciiTheme="minorHAnsi" w:hAnsiTheme="minorHAnsi"/>
-                <w:sz w:val="22"/>
-                <w:szCs w:val="22"/>
-                <w:lang w:val="en-AU" w:eastAsia="en-AU"/>
-              </w:rPr>
-            </w:pPr>
-          </w:p>
-        </w:tc>
-        <w:tc>
-          <w:tcPr>
-            <w:tcW w:w="0" w:type="auto"/>
-            <w:tcBorders>
-              <w:top w:val="outset" w:sz="6" w:space="0" w:color="D0D7E5"/>
-              <w:left w:val="outset" w:sz="6" w:space="0" w:color="D0D7E5"/>
-              <w:bottom w:val="outset" w:sz="6" w:space="0" w:color="D0D7E5"/>
-              <w:right w:val="outset" w:sz="6" w:space="0" w:color="D0D7E5"/>
-            </w:tcBorders>
-            <w:shd w:val="clear" w:color="auto" w:fill="FFFFFF"/>
-          </w:tcPr>
-          <w:p>
-            <w:pPr>
-              <w:overflowPunct/>
-              <w:autoSpaceDE/>
-              <w:autoSpaceDN/>
-              <w:adjustRightInd/>
-              <w:ind w:left="0"/>
-              <w:textAlignment w:val="auto"/>
-              <w:rPr>
-                <w:rFonts w:asciiTheme="minorHAnsi" w:hAnsiTheme="minorHAnsi"/>
-                <w:sz w:val="22"/>
-                <w:szCs w:val="22"/>
-                <w:lang w:val="en-AU" w:eastAsia="en-AU"/>
-              </w:rPr>
-            </w:pPr>
-          </w:p>
-        </w:tc>
-        <w:tc>
-          <w:tcPr>
-            <w:tcW w:w="0" w:type="auto"/>
-            <w:tcBorders>
-              <w:top w:val="outset" w:sz="6" w:space="0" w:color="D0D7E5"/>
-              <w:left w:val="outset" w:sz="6" w:space="0" w:color="D0D7E5"/>
-              <w:bottom w:val="outset" w:sz="6" w:space="0" w:color="D0D7E5"/>
-              <w:right w:val="outset" w:sz="6" w:space="0" w:color="D0D7E5"/>
-            </w:tcBorders>
-            <w:shd w:val="clear" w:color="auto" w:fill="FFFFFF"/>
-          </w:tcPr>
-          <w:p>
-            <w:pPr>
-              <w:overflowPunct/>
-              <w:autoSpaceDE/>
-              <w:autoSpaceDN/>
-              <w:adjustRightInd/>
-              <w:ind w:left="0"/>
-              <w:textAlignment w:val="auto"/>
-              <w:rPr>
-                <w:rFonts w:asciiTheme="minorHAnsi" w:hAnsiTheme="minorHAnsi"/>
-                <w:sz w:val="22"/>
-                <w:szCs w:val="22"/>
-                <w:lang w:val="en-AU" w:eastAsia="en-AU"/>
-              </w:rPr>
-            </w:pPr>
+            <w:r>
+              <w:rPr>
+                <w:rFonts w:asciiTheme="minorHAnsi" w:hAnsiTheme="minorHAnsi"/>
+                <w:sz w:val="22"/>
+                <w:szCs w:val="22"/>
+                <w:lang w:val="en-AU" w:eastAsia="en-AU"/>
+              </w:rPr>
+              <w:t>3</w:t>
+            </w:r>
+          </w:p>
+        </w:tc>
+        <w:tc>
+          <w:tcPr>
+            <w:tcW w:w="0" w:type="auto"/>
+            <w:tcBorders>
+              <w:top w:val="outset" w:sz="6" w:space="0" w:color="D0D7E5"/>
+              <w:left w:val="outset" w:sz="6" w:space="0" w:color="D0D7E5"/>
+              <w:bottom w:val="outset" w:sz="6" w:space="0" w:color="D0D7E5"/>
+              <w:right w:val="outset" w:sz="6" w:space="0" w:color="D0D7E5"/>
+            </w:tcBorders>
+            <w:shd w:val="clear" w:color="auto" w:fill="FFFFFF"/>
+          </w:tcPr>
+          <w:p>
+            <w:pPr>
+              <w:overflowPunct/>
+              <w:autoSpaceDE/>
+              <w:autoSpaceDN/>
+              <w:adjustRightInd/>
+              <w:ind w:left="0"/>
+              <w:textAlignment w:val="auto"/>
+              <w:rPr>
+                <w:rFonts w:asciiTheme="minorHAnsi" w:hAnsiTheme="minorHAnsi"/>
+                <w:sz w:val="22"/>
+                <w:szCs w:val="22"/>
+                <w:lang w:val="en-AU" w:eastAsia="en-AU"/>
+              </w:rPr>
+            </w:pPr>
+            <w:r>
+              <w:rPr>
+                <w:rFonts w:asciiTheme="minorHAnsi" w:hAnsiTheme="minorHAnsi"/>
+                <w:sz w:val="22"/>
+                <w:szCs w:val="22"/>
+                <w:lang w:val="en-AU" w:eastAsia="en-AU"/>
+              </w:rPr>
+              <w:t>Technical Debt</w:t>
+            </w:r>
+            <w:r>
+              <w:rPr>
+                <w:rFonts w:asciiTheme="minorHAnsi" w:hAnsiTheme="minorHAnsi"/>
+                <w:sz w:val="22"/>
+                <w:szCs w:val="22"/>
+                <w:lang w:val="en-AU" w:eastAsia="en-AU"/>
+              </w:rPr>
+              <w:t>.</w:t>
+            </w:r>
+          </w:p>
+        </w:tc>
+        <w:tc>
+          <w:tcPr>
+            <w:tcW w:w="0" w:type="auto"/>
+            <w:tcBorders>
+              <w:top w:val="outset" w:sz="6" w:space="0" w:color="D0D7E5"/>
+              <w:left w:val="outset" w:sz="6" w:space="0" w:color="D0D7E5"/>
+              <w:bottom w:val="outset" w:sz="6" w:space="0" w:color="D0D7E5"/>
+              <w:right w:val="outset" w:sz="6" w:space="0" w:color="D0D7E5"/>
+            </w:tcBorders>
+            <w:shd w:val="clear" w:color="auto" w:fill="FFFFFF"/>
+          </w:tcPr>
+          <w:p>
+            <w:pPr>
+              <w:overflowPunct/>
+              <w:autoSpaceDE/>
+              <w:autoSpaceDN/>
+              <w:adjustRightInd/>
+              <w:ind w:left="0"/>
+              <w:textAlignment w:val="auto"/>
+              <w:rPr>
+                <w:rFonts w:asciiTheme="minorHAnsi" w:hAnsiTheme="minorHAnsi"/>
+                <w:sz w:val="22"/>
+                <w:szCs w:val="22"/>
+                <w:lang w:val="en-AU" w:eastAsia="en-AU"/>
+              </w:rPr>
+            </w:pPr>
+          </w:p>
+        </w:tc>
+        <w:tc>
+          <w:tcPr>
+            <w:tcW w:w="0" w:type="auto"/>
+            <w:tcBorders>
+              <w:top w:val="outset" w:sz="6" w:space="0" w:color="D0D7E5"/>
+              <w:left w:val="outset" w:sz="6" w:space="0" w:color="D0D7E5"/>
+              <w:bottom w:val="outset" w:sz="6" w:space="0" w:color="D0D7E5"/>
+              <w:right w:val="outset" w:sz="6" w:space="0" w:color="D0D7E5"/>
+            </w:tcBorders>
+            <w:shd w:val="clear" w:color="auto" w:fill="FFFFFF"/>
+          </w:tcPr>
+          <w:p>
+            <w:pPr>
+              <w:overflowPunct/>
+              <w:autoSpaceDE/>
+              <w:autoSpaceDN/>
+              <w:adjustRightInd/>
+              <w:ind w:left="0"/>
+              <w:textAlignment w:val="auto"/>
+              <w:rPr>
+                <w:rFonts w:asciiTheme="minorHAnsi" w:hAnsiTheme="minorHAnsi"/>
+                <w:sz w:val="22"/>
+                <w:szCs w:val="22"/>
+                <w:lang w:val="en-AU" w:eastAsia="en-AU"/>
+              </w:rPr>
+            </w:pPr>
+            <w:r>
+              <w:rPr>
+                <w:rFonts w:asciiTheme="minorHAnsi" w:hAnsiTheme="minorHAnsi"/>
+                <w:sz w:val="22"/>
+                <w:szCs w:val="22"/>
+                <w:lang w:val="en-AU" w:eastAsia="en-AU"/>
+              </w:rPr>
+              <w:t>2</w:t>
+            </w:r>
+          </w:p>
+        </w:tc>
+        <w:tc>
+          <w:tcPr>
+            <w:tcW w:w="0" w:type="auto"/>
+            <w:tcBorders>
+              <w:top w:val="outset" w:sz="6" w:space="0" w:color="D0D7E5"/>
+              <w:left w:val="outset" w:sz="6" w:space="0" w:color="D0D7E5"/>
+              <w:bottom w:val="outset" w:sz="6" w:space="0" w:color="D0D7E5"/>
+              <w:right w:val="outset" w:sz="6" w:space="0" w:color="D0D7E5"/>
+            </w:tcBorders>
+            <w:shd w:val="clear" w:color="auto" w:fill="FFFFFF"/>
+          </w:tcPr>
+          <w:p>
+            <w:pPr>
+              <w:overflowPunct/>
+              <w:autoSpaceDE/>
+              <w:autoSpaceDN/>
+              <w:adjustRightInd/>
+              <w:ind w:left="0"/>
+              <w:textAlignment w:val="auto"/>
+              <w:rPr>
+                <w:rFonts w:asciiTheme="minorHAnsi" w:hAnsiTheme="minorHAnsi"/>
+                <w:sz w:val="22"/>
+                <w:szCs w:val="22"/>
+                <w:lang w:val="en-AU" w:eastAsia="en-AU"/>
+              </w:rPr>
+            </w:pPr>
+            <w:r>
+              <w:rPr>
+                <w:rFonts w:asciiTheme="minorHAnsi" w:hAnsiTheme="minorHAnsi"/>
+                <w:sz w:val="22"/>
+                <w:szCs w:val="22"/>
+                <w:lang w:val="en-AU" w:eastAsia="en-AU"/>
+              </w:rPr>
+              <w:t>2</w:t>
+            </w:r>
+          </w:p>
+        </w:tc>
+        <w:tc>
+          <w:tcPr>
+            <w:tcW w:w="0" w:type="auto"/>
+            <w:tcBorders>
+              <w:top w:val="outset" w:sz="6" w:space="0" w:color="D0D7E5"/>
+              <w:left w:val="outset" w:sz="6" w:space="0" w:color="D0D7E5"/>
+              <w:bottom w:val="outset" w:sz="6" w:space="0" w:color="D0D7E5"/>
+              <w:right w:val="outset" w:sz="6" w:space="0" w:color="D0D7E5"/>
+            </w:tcBorders>
+            <w:shd w:val="clear" w:color="auto" w:fill="FFFFFF"/>
+          </w:tcPr>
+          <w:p>
+            <w:pPr>
+              <w:overflowPunct/>
+              <w:autoSpaceDE/>
+              <w:autoSpaceDN/>
+              <w:adjustRightInd/>
+              <w:ind w:left="0"/>
+              <w:textAlignment w:val="auto"/>
+              <w:rPr>
+                <w:rFonts w:asciiTheme="minorHAnsi" w:hAnsiTheme="minorHAnsi"/>
+                <w:sz w:val="22"/>
+                <w:szCs w:val="22"/>
+                <w:lang w:val="en-AU" w:eastAsia="en-AU"/>
+              </w:rPr>
+            </w:pPr>
+            <w:r>
+              <w:rPr>
+                <w:rFonts w:asciiTheme="minorHAnsi" w:hAnsiTheme="minorHAnsi"/>
+                <w:sz w:val="22"/>
+                <w:szCs w:val="22"/>
+                <w:lang w:val="en-AU" w:eastAsia="en-AU"/>
+              </w:rPr>
+              <w:t>4</w:t>
+            </w:r>
+          </w:p>
+        </w:tc>
+        <w:tc>
+          <w:tcPr>
+            <w:tcW w:w="0" w:type="auto"/>
+            <w:tcBorders>
+              <w:top w:val="outset" w:sz="6" w:space="0" w:color="D0D7E5"/>
+              <w:left w:val="outset" w:sz="6" w:space="0" w:color="D0D7E5"/>
+              <w:bottom w:val="outset" w:sz="6" w:space="0" w:color="D0D7E5"/>
+              <w:right w:val="outset" w:sz="6" w:space="0" w:color="D0D7E5"/>
+            </w:tcBorders>
+            <w:shd w:val="clear" w:color="auto" w:fill="FFFFFF"/>
+          </w:tcPr>
+          <w:p>
+            <w:pPr>
+              <w:overflowPunct/>
+              <w:autoSpaceDE/>
+              <w:autoSpaceDN/>
+              <w:adjustRightInd/>
+              <w:ind w:left="0"/>
+              <w:textAlignment w:val="auto"/>
+              <w:rPr>
+                <w:rFonts w:asciiTheme="minorHAnsi" w:hAnsiTheme="minorHAnsi"/>
+                <w:sz w:val="22"/>
+                <w:szCs w:val="22"/>
+                <w:lang w:val="en-AU" w:eastAsia="en-AU"/>
+              </w:rPr>
+            </w:pPr>
+            <w:r>
+              <w:rPr>
+                <w:rFonts w:asciiTheme="minorHAnsi" w:hAnsiTheme="minorHAnsi"/>
+                <w:sz w:val="22"/>
+                <w:szCs w:val="22"/>
+                <w:lang w:val="en-AU" w:eastAsia="en-AU"/>
+              </w:rPr>
+              <w:t>Project not completed and delivered as required by client</w:t>
+            </w:r>
+            <w:r>
+              <w:rPr>
+                <w:rFonts w:asciiTheme="minorHAnsi" w:hAnsiTheme="minorHAnsi"/>
+                <w:sz w:val="22"/>
+                <w:szCs w:val="22"/>
+                <w:lang w:val="en-AU" w:eastAsia="en-AU"/>
+              </w:rPr>
+              <w:t xml:space="preserve"> or client discovers bugs</w:t>
+            </w:r>
+            <w:r>
+              <w:rPr>
+                <w:rFonts w:asciiTheme="minorHAnsi" w:hAnsiTheme="minorHAnsi"/>
+                <w:sz w:val="22"/>
+                <w:szCs w:val="22"/>
+                <w:lang w:val="en-AU" w:eastAsia="en-AU"/>
+              </w:rPr>
+              <w:t>.</w:t>
+            </w:r>
+          </w:p>
+        </w:tc>
+        <w:tc>
+          <w:tcPr>
+            <w:tcW w:w="0" w:type="auto"/>
+            <w:tcBorders>
+              <w:top w:val="outset" w:sz="6" w:space="0" w:color="D0D7E5"/>
+              <w:left w:val="outset" w:sz="6" w:space="0" w:color="D0D7E5"/>
+              <w:bottom w:val="outset" w:sz="6" w:space="0" w:color="D0D7E5"/>
+              <w:right w:val="outset" w:sz="6" w:space="0" w:color="D0D7E5"/>
+            </w:tcBorders>
+            <w:shd w:val="clear" w:color="auto" w:fill="FFFFFF"/>
+          </w:tcPr>
+          <w:p>
+            <w:pPr>
+              <w:pStyle w:val="ListParagraph"/>
+              <w:numPr>
+                <w:ilvl w:val="0"/>
+                <w:numId w:val="3"/>
+              </w:numPr>
+              <w:overflowPunct/>
+              <w:autoSpaceDE/>
+              <w:autoSpaceDN/>
+              <w:adjustRightInd/>
+              <w:textAlignment w:val="auto"/>
+              <w:rPr>
+                <w:rFonts w:asciiTheme="minorHAnsi" w:hAnsiTheme="minorHAnsi"/>
+                <w:sz w:val="22"/>
+                <w:szCs w:val="22"/>
+                <w:lang w:val="en-AU" w:eastAsia="en-AU"/>
+              </w:rPr>
+            </w:pPr>
+            <w:r>
+              <w:rPr>
+                <w:rFonts w:asciiTheme="minorHAnsi" w:hAnsiTheme="minorHAnsi"/>
+                <w:sz w:val="22"/>
+                <w:szCs w:val="22"/>
+                <w:lang w:val="en-AU" w:eastAsia="en-AU"/>
+              </w:rPr>
+              <w:t xml:space="preserve">Ensure technical documentation </w:t>
+            </w:r>
+            <w:r>
+              <w:rPr>
+                <w:rFonts w:asciiTheme="minorHAnsi" w:hAnsiTheme="minorHAnsi"/>
+                <w:sz w:val="22"/>
+                <w:szCs w:val="22"/>
+                <w:lang w:val="en-AU" w:eastAsia="en-AU"/>
+              </w:rPr>
+              <w:t xml:space="preserve">about </w:t>
+            </w:r>
+            <w:r>
+              <w:rPr>
+                <w:rFonts w:asciiTheme="minorHAnsi" w:hAnsiTheme="minorHAnsi"/>
+                <w:sz w:val="22"/>
+                <w:szCs w:val="22"/>
+                <w:lang w:val="en-AU" w:eastAsia="en-AU"/>
+              </w:rPr>
+              <w:t xml:space="preserve">project is </w:t>
+            </w:r>
+            <w:r>
+              <w:rPr>
+                <w:rFonts w:asciiTheme="minorHAnsi" w:hAnsiTheme="minorHAnsi"/>
+                <w:sz w:val="22"/>
+                <w:szCs w:val="22"/>
+                <w:lang w:val="en-AU" w:eastAsia="en-AU"/>
+              </w:rPr>
+              <w:t xml:space="preserve">emailed </w:t>
+            </w:r>
+            <w:r>
+              <w:rPr>
+                <w:rFonts w:asciiTheme="minorHAnsi" w:hAnsiTheme="minorHAnsi"/>
+                <w:sz w:val="22"/>
+                <w:szCs w:val="22"/>
+                <w:lang w:val="en-AU" w:eastAsia="en-AU"/>
+              </w:rPr>
+              <w:t>to QA team before developers so they can get to work in preparing a test plan.</w:t>
+            </w:r>
+          </w:p>
+          <w:p>
+            <w:pPr>
+              <w:pStyle w:val="ListParagraph"/>
+              <w:numPr>
+                <w:ilvl w:val="0"/>
+                <w:numId w:val="3"/>
+              </w:numPr>
+              <w:overflowPunct/>
+              <w:autoSpaceDE/>
+              <w:autoSpaceDN/>
+              <w:adjustRightInd/>
+              <w:textAlignment w:val="auto"/>
+              <w:rPr>
+                <w:rFonts w:asciiTheme="minorHAnsi" w:hAnsiTheme="minorHAnsi"/>
+                <w:sz w:val="22"/>
+                <w:szCs w:val="22"/>
+                <w:lang w:val="en-AU" w:eastAsia="en-AU"/>
+              </w:rPr>
+            </w:pPr>
+            <w:r>
+              <w:rPr>
+                <w:rFonts w:asciiTheme="minorHAnsi" w:hAnsiTheme="minorHAnsi"/>
+                <w:sz w:val="22"/>
+                <w:szCs w:val="22"/>
+                <w:lang w:val="en-AU" w:eastAsia="en-AU"/>
+              </w:rPr>
+              <w:t>Use Continuous Integration.</w:t>
+            </w:r>
+          </w:p>
+          <w:p>
+            <w:pPr>
+              <w:overflowPunct/>
+              <w:autoSpaceDE/>
+              <w:autoSpaceDN/>
+              <w:adjustRightInd/>
+              <w:ind w:left="360"/>
+              <w:textAlignment w:val="auto"/>
+              <w:rPr>
+                <w:rFonts w:asciiTheme="minorHAnsi" w:hAnsiTheme="minorHAnsi"/>
+                <w:sz w:val="22"/>
+                <w:szCs w:val="22"/>
+                <w:lang w:val="en-AU" w:eastAsia="en-AU"/>
+              </w:rPr>
+            </w:pPr>
+          </w:p>
+        </w:tc>
+        <w:tc>
+          <w:tcPr>
+            <w:tcW w:w="0" w:type="auto"/>
+            <w:tcBorders>
+              <w:top w:val="outset" w:sz="6" w:space="0" w:color="D0D7E5"/>
+              <w:left w:val="outset" w:sz="6" w:space="0" w:color="D0D7E5"/>
+              <w:bottom w:val="outset" w:sz="6" w:space="0" w:color="D0D7E5"/>
+              <w:right w:val="outset" w:sz="6" w:space="0" w:color="D0D7E5"/>
+            </w:tcBorders>
+            <w:shd w:val="clear" w:color="auto" w:fill="FFFFFF"/>
+          </w:tcPr>
+          <w:p>
+            <w:pPr>
+              <w:pStyle w:val="ListParagraph"/>
+              <w:numPr>
+                <w:ilvl w:val="0"/>
+                <w:numId w:val="3"/>
+              </w:numPr>
+              <w:overflowPunct/>
+              <w:autoSpaceDE/>
+              <w:autoSpaceDN/>
+              <w:adjustRightInd/>
+              <w:textAlignment w:val="auto"/>
+              <w:rPr>
+                <w:rFonts w:asciiTheme="minorHAnsi" w:hAnsiTheme="minorHAnsi"/>
+                <w:sz w:val="22"/>
+                <w:szCs w:val="22"/>
+                <w:lang w:val="en-AU" w:eastAsia="en-AU"/>
+              </w:rPr>
+            </w:pPr>
+            <w:r>
+              <w:rPr>
+                <w:rFonts w:asciiTheme="minorHAnsi" w:hAnsiTheme="minorHAnsi"/>
+                <w:sz w:val="22"/>
+                <w:szCs w:val="22"/>
+                <w:lang w:val="en-AU" w:eastAsia="en-AU"/>
+              </w:rPr>
+              <w:t xml:space="preserve">Use a dedicated sprint to address a large amount of </w:t>
+            </w:r>
+            <w:r>
+              <w:rPr>
+                <w:rFonts w:asciiTheme="minorHAnsi" w:hAnsiTheme="minorHAnsi"/>
+                <w:sz w:val="22"/>
+                <w:szCs w:val="22"/>
+                <w:lang w:val="en-AU" w:eastAsia="en-AU"/>
+              </w:rPr>
+              <w:t xml:space="preserve">technical debt </w:t>
+            </w:r>
+          </w:p>
+          <w:p>
+            <w:pPr>
+              <w:pStyle w:val="ListParagraph"/>
+              <w:overflowPunct/>
+              <w:autoSpaceDE/>
+              <w:autoSpaceDN/>
+              <w:adjustRightInd/>
+              <w:textAlignment w:val="auto"/>
+              <w:rPr>
+                <w:rFonts w:asciiTheme="minorHAnsi" w:hAnsiTheme="minorHAnsi"/>
+                <w:sz w:val="22"/>
+                <w:szCs w:val="22"/>
+                <w:lang w:val="en-AU" w:eastAsia="en-AU"/>
+              </w:rPr>
+            </w:pPr>
+            <w:bookmarkStart w:id="0" w:name="_GoBack"/>
+            <w:bookmarkEnd w:id="0"/>
+          </w:p>
+          <w:p>
+            <w:pPr>
+              <w:pStyle w:val="ListParagraph"/>
+              <w:numPr>
+                <w:ilvl w:val="0"/>
+                <w:numId w:val="3"/>
+              </w:numPr>
+              <w:overflowPunct/>
+              <w:autoSpaceDE/>
+              <w:autoSpaceDN/>
+              <w:adjustRightInd/>
+              <w:textAlignment w:val="auto"/>
+              <w:rPr>
+                <w:rFonts w:asciiTheme="minorHAnsi" w:hAnsiTheme="minorHAnsi"/>
+                <w:sz w:val="22"/>
+                <w:szCs w:val="22"/>
+                <w:lang w:val="en-AU" w:eastAsia="en-AU"/>
+              </w:rPr>
+            </w:pPr>
+            <w:r>
+              <w:rPr>
+                <w:rFonts w:asciiTheme="minorHAnsi" w:hAnsiTheme="minorHAnsi"/>
+                <w:sz w:val="22"/>
+                <w:szCs w:val="22"/>
+                <w:lang w:val="en-AU" w:eastAsia="en-AU"/>
+              </w:rPr>
+              <w:t>Use sprint by sprint to reduce tech debt</w:t>
+            </w:r>
+            <w:r>
+              <w:rPr>
+                <w:rFonts w:asciiTheme="minorHAnsi" w:hAnsiTheme="minorHAnsi"/>
+                <w:sz w:val="22"/>
+                <w:szCs w:val="22"/>
+                <w:lang w:val="en-AU" w:eastAsia="en-AU"/>
+              </w:rPr>
+              <w:t xml:space="preserve"> gradually</w:t>
+            </w:r>
+            <w:r>
+              <w:rPr>
+                <w:rFonts w:asciiTheme="minorHAnsi" w:hAnsiTheme="minorHAnsi"/>
+                <w:sz w:val="22"/>
+                <w:szCs w:val="22"/>
+                <w:lang w:val="en-AU" w:eastAsia="en-AU"/>
+              </w:rPr>
+              <w:t>.</w:t>
+            </w:r>
           </w:p>
         </w:tc>
       </w:tr>
@@ -2210,12 +2941,35 @@
     </w:p>
     <w:p>
       <w:pPr>
-        <w:ind w:left="0"/>
+        <w:pStyle w:val="Heading2"/>
       </w:pPr>
+      <w:r>
+        <w:lastRenderedPageBreak/>
+        <w:t>Sources</w:t>
+      </w:r>
+    </w:p>
+    <w:p/>
+    <w:p>
+      <w:r>
+        <w:t>How to Repair MDF Files in SQL Server Database</w:t>
+      </w:r>
+    </w:p>
+    <w:p>
+      <w:hyperlink r:id="rId8" w:history="1">
+        <w:r>
+          <w:rPr>
+            <w:rStyle w:val="Hyperlink"/>
+          </w:rPr>
+          <w:t>https://dzone.com/articles/how-to-repair-mdf-file-in-sql-server-database</w:t>
+        </w:r>
+      </w:hyperlink>
+      <w:r>
+        <w:t xml:space="preserve"> </w:t>
+      </w:r>
     </w:p>
     <w:sectPr>
-      <w:headerReference w:type="default" r:id="rId8"/>
-      <w:footerReference w:type="default" r:id="rId9"/>
+      <w:headerReference w:type="default" r:id="rId9"/>
+      <w:footerReference w:type="default" r:id="rId10"/>
       <w:pgSz w:w="16838" w:h="11906" w:orient="landscape"/>
       <w:pgMar w:top="720" w:right="720" w:bottom="720" w:left="720" w:header="708" w:footer="708" w:gutter="0"/>
       <w:cols w:space="708"/>
@@ -2326,7 +3080,7 @@
         <w:rFonts w:ascii="Tahoma" w:hAnsi="Tahoma"/>
         <w:noProof/>
       </w:rPr>
-      <w:t>15/11/2019</w:t>
+      <w:t>16/11/2019</w:t>
     </w:r>
     <w:r>
       <w:rPr>
@@ -2374,7 +3128,7 @@
         <w:rFonts w:ascii="Tahoma" w:hAnsi="Tahoma"/>
         <w:noProof/>
       </w:rPr>
-      <w:t>1</w:t>
+      <w:t>2</w:t>
     </w:r>
     <w:r>
       <w:rPr>
@@ -2542,8 +3296,238 @@
       </w:rPr>
     </w:lvl>
   </w:abstractNum>
+  <w:abstractNum w:abstractNumId="1" w15:restartNumberingAfterBreak="0">
+    <w:nsid w:val="3ABF6D58"/>
+    <w:multiLevelType w:val="hybridMultilevel"/>
+    <w:tmpl w:val="00B8DC36"/>
+    <w:lvl w:ilvl="0" w:tplc="04090001">
+      <w:numFmt w:val="bullet"/>
+      <w:lvlText w:val=""/>
+      <w:lvlJc w:val="left"/>
+      <w:pPr>
+        <w:ind w:left="720" w:hanging="360"/>
+      </w:pPr>
+      <w:rPr>
+        <w:rFonts w:ascii="Symbol" w:eastAsia="Times New Roman" w:hAnsi="Symbol" w:cs="Times New Roman" w:hint="default"/>
+      </w:rPr>
+    </w:lvl>
+    <w:lvl w:ilvl="1" w:tplc="04090003" w:tentative="1">
+      <w:start w:val="1"/>
+      <w:numFmt w:val="bullet"/>
+      <w:lvlText w:val="o"/>
+      <w:lvlJc w:val="left"/>
+      <w:pPr>
+        <w:ind w:left="1440" w:hanging="360"/>
+      </w:pPr>
+      <w:rPr>
+        <w:rFonts w:ascii="Courier New" w:hAnsi="Courier New" w:cs="Courier New" w:hint="default"/>
+      </w:rPr>
+    </w:lvl>
+    <w:lvl w:ilvl="2" w:tplc="04090005" w:tentative="1">
+      <w:start w:val="1"/>
+      <w:numFmt w:val="bullet"/>
+      <w:lvlText w:val=""/>
+      <w:lvlJc w:val="left"/>
+      <w:pPr>
+        <w:ind w:left="2160" w:hanging="360"/>
+      </w:pPr>
+      <w:rPr>
+        <w:rFonts w:ascii="Wingdings" w:hAnsi="Wingdings" w:hint="default"/>
+      </w:rPr>
+    </w:lvl>
+    <w:lvl w:ilvl="3" w:tplc="04090001" w:tentative="1">
+      <w:start w:val="1"/>
+      <w:numFmt w:val="bullet"/>
+      <w:lvlText w:val=""/>
+      <w:lvlJc w:val="left"/>
+      <w:pPr>
+        <w:ind w:left="2880" w:hanging="360"/>
+      </w:pPr>
+      <w:rPr>
+        <w:rFonts w:ascii="Symbol" w:hAnsi="Symbol" w:hint="default"/>
+      </w:rPr>
+    </w:lvl>
+    <w:lvl w:ilvl="4" w:tplc="04090003" w:tentative="1">
+      <w:start w:val="1"/>
+      <w:numFmt w:val="bullet"/>
+      <w:lvlText w:val="o"/>
+      <w:lvlJc w:val="left"/>
+      <w:pPr>
+        <w:ind w:left="3600" w:hanging="360"/>
+      </w:pPr>
+      <w:rPr>
+        <w:rFonts w:ascii="Courier New" w:hAnsi="Courier New" w:cs="Courier New" w:hint="default"/>
+      </w:rPr>
+    </w:lvl>
+    <w:lvl w:ilvl="5" w:tplc="04090005" w:tentative="1">
+      <w:start w:val="1"/>
+      <w:numFmt w:val="bullet"/>
+      <w:lvlText w:val=""/>
+      <w:lvlJc w:val="left"/>
+      <w:pPr>
+        <w:ind w:left="4320" w:hanging="360"/>
+      </w:pPr>
+      <w:rPr>
+        <w:rFonts w:ascii="Wingdings" w:hAnsi="Wingdings" w:hint="default"/>
+      </w:rPr>
+    </w:lvl>
+    <w:lvl w:ilvl="6" w:tplc="04090001" w:tentative="1">
+      <w:start w:val="1"/>
+      <w:numFmt w:val="bullet"/>
+      <w:lvlText w:val=""/>
+      <w:lvlJc w:val="left"/>
+      <w:pPr>
+        <w:ind w:left="5040" w:hanging="360"/>
+      </w:pPr>
+      <w:rPr>
+        <w:rFonts w:ascii="Symbol" w:hAnsi="Symbol" w:hint="default"/>
+      </w:rPr>
+    </w:lvl>
+    <w:lvl w:ilvl="7" w:tplc="04090003" w:tentative="1">
+      <w:start w:val="1"/>
+      <w:numFmt w:val="bullet"/>
+      <w:lvlText w:val="o"/>
+      <w:lvlJc w:val="left"/>
+      <w:pPr>
+        <w:ind w:left="5760" w:hanging="360"/>
+      </w:pPr>
+      <w:rPr>
+        <w:rFonts w:ascii="Courier New" w:hAnsi="Courier New" w:cs="Courier New" w:hint="default"/>
+      </w:rPr>
+    </w:lvl>
+    <w:lvl w:ilvl="8" w:tplc="04090005" w:tentative="1">
+      <w:start w:val="1"/>
+      <w:numFmt w:val="bullet"/>
+      <w:lvlText w:val=""/>
+      <w:lvlJc w:val="left"/>
+      <w:pPr>
+        <w:ind w:left="6480" w:hanging="360"/>
+      </w:pPr>
+      <w:rPr>
+        <w:rFonts w:ascii="Wingdings" w:hAnsi="Wingdings" w:hint="default"/>
+      </w:rPr>
+    </w:lvl>
+  </w:abstractNum>
+  <w:abstractNum w:abstractNumId="2" w15:restartNumberingAfterBreak="0">
+    <w:nsid w:val="5B2F6DBB"/>
+    <w:multiLevelType w:val="hybridMultilevel"/>
+    <w:tmpl w:val="3ADA287A"/>
+    <w:lvl w:ilvl="0" w:tplc="04090001">
+      <w:numFmt w:val="bullet"/>
+      <w:lvlText w:val=""/>
+      <w:lvlJc w:val="left"/>
+      <w:pPr>
+        <w:ind w:left="720" w:hanging="360"/>
+      </w:pPr>
+      <w:rPr>
+        <w:rFonts w:ascii="Symbol" w:eastAsia="Times New Roman" w:hAnsi="Symbol" w:cs="Times New Roman" w:hint="default"/>
+      </w:rPr>
+    </w:lvl>
+    <w:lvl w:ilvl="1" w:tplc="04090003" w:tentative="1">
+      <w:start w:val="1"/>
+      <w:numFmt w:val="bullet"/>
+      <w:lvlText w:val="o"/>
+      <w:lvlJc w:val="left"/>
+      <w:pPr>
+        <w:ind w:left="1440" w:hanging="360"/>
+      </w:pPr>
+      <w:rPr>
+        <w:rFonts w:ascii="Courier New" w:hAnsi="Courier New" w:cs="Courier New" w:hint="default"/>
+      </w:rPr>
+    </w:lvl>
+    <w:lvl w:ilvl="2" w:tplc="04090005" w:tentative="1">
+      <w:start w:val="1"/>
+      <w:numFmt w:val="bullet"/>
+      <w:lvlText w:val=""/>
+      <w:lvlJc w:val="left"/>
+      <w:pPr>
+        <w:ind w:left="2160" w:hanging="360"/>
+      </w:pPr>
+      <w:rPr>
+        <w:rFonts w:ascii="Wingdings" w:hAnsi="Wingdings" w:hint="default"/>
+      </w:rPr>
+    </w:lvl>
+    <w:lvl w:ilvl="3" w:tplc="04090001" w:tentative="1">
+      <w:start w:val="1"/>
+      <w:numFmt w:val="bullet"/>
+      <w:lvlText w:val=""/>
+      <w:lvlJc w:val="left"/>
+      <w:pPr>
+        <w:ind w:left="2880" w:hanging="360"/>
+      </w:pPr>
+      <w:rPr>
+        <w:rFonts w:ascii="Symbol" w:hAnsi="Symbol" w:hint="default"/>
+      </w:rPr>
+    </w:lvl>
+    <w:lvl w:ilvl="4" w:tplc="04090003" w:tentative="1">
+      <w:start w:val="1"/>
+      <w:numFmt w:val="bullet"/>
+      <w:lvlText w:val="o"/>
+      <w:lvlJc w:val="left"/>
+      <w:pPr>
+        <w:ind w:left="3600" w:hanging="360"/>
+      </w:pPr>
+      <w:rPr>
+        <w:rFonts w:ascii="Courier New" w:hAnsi="Courier New" w:cs="Courier New" w:hint="default"/>
+      </w:rPr>
+    </w:lvl>
+    <w:lvl w:ilvl="5" w:tplc="04090005" w:tentative="1">
+      <w:start w:val="1"/>
+      <w:numFmt w:val="bullet"/>
+      <w:lvlText w:val=""/>
+      <w:lvlJc w:val="left"/>
+      <w:pPr>
+        <w:ind w:left="4320" w:hanging="360"/>
+      </w:pPr>
+      <w:rPr>
+        <w:rFonts w:ascii="Wingdings" w:hAnsi="Wingdings" w:hint="default"/>
+      </w:rPr>
+    </w:lvl>
+    <w:lvl w:ilvl="6" w:tplc="04090001" w:tentative="1">
+      <w:start w:val="1"/>
+      <w:numFmt w:val="bullet"/>
+      <w:lvlText w:val=""/>
+      <w:lvlJc w:val="left"/>
+      <w:pPr>
+        <w:ind w:left="5040" w:hanging="360"/>
+      </w:pPr>
+      <w:rPr>
+        <w:rFonts w:ascii="Symbol" w:hAnsi="Symbol" w:hint="default"/>
+      </w:rPr>
+    </w:lvl>
+    <w:lvl w:ilvl="7" w:tplc="04090003" w:tentative="1">
+      <w:start w:val="1"/>
+      <w:numFmt w:val="bullet"/>
+      <w:lvlText w:val="o"/>
+      <w:lvlJc w:val="left"/>
+      <w:pPr>
+        <w:ind w:left="5760" w:hanging="360"/>
+      </w:pPr>
+      <w:rPr>
+        <w:rFonts w:ascii="Courier New" w:hAnsi="Courier New" w:cs="Courier New" w:hint="default"/>
+      </w:rPr>
+    </w:lvl>
+    <w:lvl w:ilvl="8" w:tplc="04090005" w:tentative="1">
+      <w:start w:val="1"/>
+      <w:numFmt w:val="bullet"/>
+      <w:lvlText w:val=""/>
+      <w:lvlJc w:val="left"/>
+      <w:pPr>
+        <w:ind w:left="6480" w:hanging="360"/>
+      </w:pPr>
+      <w:rPr>
+        <w:rFonts w:ascii="Wingdings" w:hAnsi="Wingdings" w:hint="default"/>
+      </w:rPr>
+    </w:lvl>
+  </w:abstractNum>
   <w:num w:numId="1">
     <w:abstractNumId w:val="0"/>
+  </w:num>
+  <w:num w:numId="2">
+    <w:abstractNumId w:val="1"/>
+  </w:num>
+  <w:num w:numId="3">
+    <w:abstractNumId w:val="2"/>
   </w:num>
 </w:numbering>
 </file>
@@ -2973,6 +3957,28 @@
       <w:szCs w:val="28"/>
     </w:rPr>
   </w:style>
+  <w:style w:type="paragraph" w:styleId="Heading2">
+    <w:name w:val="heading 2"/>
+    <w:basedOn w:val="Normal"/>
+    <w:next w:val="Normal"/>
+    <w:link w:val="Heading2Char"/>
+    <w:uiPriority w:val="9"/>
+    <w:unhideWhenUsed/>
+    <w:qFormat/>
+    <w:rsid w:val="00340614"/>
+    <w:pPr>
+      <w:keepNext/>
+      <w:keepLines/>
+      <w:spacing w:before="40"/>
+      <w:outlineLvl w:val="1"/>
+    </w:pPr>
+    <w:rPr>
+      <w:rFonts w:asciiTheme="majorHAnsi" w:eastAsiaTheme="majorEastAsia" w:hAnsiTheme="majorHAnsi" w:cstheme="majorBidi"/>
+      <w:color w:val="2E74B5" w:themeColor="accent1" w:themeShade="BF"/>
+      <w:sz w:val="26"/>
+      <w:szCs w:val="26"/>
+    </w:rPr>
+  </w:style>
   <w:style w:type="character" w:default="1" w:styleId="DefaultParagraphFont">
     <w:name w:val="Default Paragraph Font"/>
     <w:uiPriority w:val="1"/>
@@ -3091,6 +4097,42 @@
       <w:szCs w:val="16"/>
       <w:lang w:val="en-GB" w:eastAsia="en-US"/>
     </w:rPr>
+  </w:style>
+  <w:style w:type="character" w:customStyle="1" w:styleId="Heading2Char">
+    <w:name w:val="Heading 2 Char"/>
+    <w:basedOn w:val="DefaultParagraphFont"/>
+    <w:link w:val="Heading2"/>
+    <w:uiPriority w:val="9"/>
+    <w:rsid w:val="00340614"/>
+    <w:rPr>
+      <w:rFonts w:asciiTheme="majorHAnsi" w:eastAsiaTheme="majorEastAsia" w:hAnsiTheme="majorHAnsi" w:cstheme="majorBidi"/>
+      <w:color w:val="2E74B5" w:themeColor="accent1" w:themeShade="BF"/>
+      <w:sz w:val="26"/>
+      <w:szCs w:val="26"/>
+      <w:lang w:val="en-GB"/>
+    </w:rPr>
+  </w:style>
+  <w:style w:type="character" w:styleId="Hyperlink">
+    <w:name w:val="Hyperlink"/>
+    <w:basedOn w:val="DefaultParagraphFont"/>
+    <w:uiPriority w:val="99"/>
+    <w:unhideWhenUsed/>
+    <w:rsid w:val="00340614"/>
+    <w:rPr>
+      <w:color w:val="0563C1" w:themeColor="hyperlink"/>
+      <w:u w:val="single"/>
+    </w:rPr>
+  </w:style>
+  <w:style w:type="paragraph" w:styleId="ListParagraph">
+    <w:name w:val="List Paragraph"/>
+    <w:basedOn w:val="Normal"/>
+    <w:uiPriority w:val="34"/>
+    <w:qFormat/>
+    <w:rsid w:val="009E3829"/>
+    <w:pPr>
+      <w:ind w:left="720"/>
+      <w:contextualSpacing/>
+    </w:pPr>
   </w:style>
 </w:styles>
 </file>
@@ -3361,7 +4403,7 @@
 </file>
 
 <file path=customXml/itemProps1.xml><?xml version="1.0" encoding="utf-8"?>
-<ds:datastoreItem xmlns:ds="http://schemas.openxmlformats.org/officeDocument/2006/customXml" ds:itemID="{04DCBDCE-C777-4ED8-8FDA-29DA3114FCB9}">
+<ds:datastoreItem xmlns:ds="http://schemas.openxmlformats.org/officeDocument/2006/customXml" ds:itemID="{53FEF405-62C4-4C49-89C3-E24BCAD22CBB}">
   <ds:schemaRefs>
     <ds:schemaRef ds:uri="http://schemas.openxmlformats.org/officeDocument/2006/bibliography"/>
   </ds:schemaRefs>

</xml_diff>